<commit_message>
Simple styling added and all pages linked
Simple style added to all pages, menu added and all pages linked.
</commit_message>
<xml_diff>
--- a/THSurveys/ModelsAndDocuments/Documents/Design/System Requirements.docx
+++ b/THSurveys/ModelsAndDocuments/Documents/Design/System Requirements.docx
@@ -13,6 +13,8 @@
           <w:lang w:val="en-US" w:eastAsia="ja-JP"/>
         </w:rPr>
       </w:pPr>
+      <w:bookmarkStart w:id="0" w:name="_GoBack"/>
+      <w:bookmarkEnd w:id="0"/>
     </w:p>
     <w:p>
       <w:pPr>
@@ -310,7 +312,7 @@
               <w:sz w:val="52"/>
               <w:szCs w:val="52"/>
             </w:rPr>
-            <w:t>GCUSurveys</w:t>
+            <w:t>THSurveys</w:t>
           </w:r>
           <w:proofErr w:type="spellEnd"/>
           <w:r>
@@ -689,24 +691,24 @@
       <w:pPr>
         <w:pStyle w:val="Heading1"/>
       </w:pPr>
-      <w:bookmarkStart w:id="0" w:name="_Toc338095816"/>
-      <w:bookmarkStart w:id="1" w:name="_Toc306712054"/>
-      <w:bookmarkStart w:id="2" w:name="_Toc307147072"/>
+      <w:bookmarkStart w:id="1" w:name="_Toc338095816"/>
+      <w:bookmarkStart w:id="2" w:name="_Toc306712054"/>
+      <w:bookmarkStart w:id="3" w:name="_Toc307147072"/>
       <w:r>
         <w:lastRenderedPageBreak/>
         <w:t>Project Requirements</w:t>
       </w:r>
-      <w:bookmarkEnd w:id="0"/>
+      <w:bookmarkEnd w:id="1"/>
     </w:p>
     <w:p>
       <w:pPr>
         <w:pStyle w:val="Heading2"/>
       </w:pPr>
-      <w:bookmarkStart w:id="3" w:name="_Toc338095817"/>
+      <w:bookmarkStart w:id="4" w:name="_Toc338095817"/>
       <w:r>
         <w:t>Libraries Added</w:t>
       </w:r>
-      <w:bookmarkEnd w:id="3"/>
+      <w:bookmarkEnd w:id="4"/>
     </w:p>
     <w:tbl>
       <w:tblPr>
@@ -813,8 +815,6 @@
             <w:r>
               <w:t>Ninject.MVC3</w:t>
             </w:r>
-            <w:bookmarkStart w:id="4" w:name="_GoBack"/>
-            <w:bookmarkEnd w:id="4"/>
           </w:p>
         </w:tc>
       </w:tr>
@@ -890,8 +890,8 @@
           </w:p>
         </w:tc>
       </w:tr>
-      <w:bookmarkEnd w:id="1"/>
       <w:bookmarkEnd w:id="2"/>
+      <w:bookmarkEnd w:id="3"/>
     </w:tbl>
     <w:p/>
     <w:p>
@@ -1120,33 +1120,17 @@
       </w:rPr>
       <w:t xml:space="preserve"> of </w:t>
     </w:r>
-    <w:r>
-      <w:fldChar w:fldCharType="begin"/>
-    </w:r>
-    <w:r>
-      <w:instrText xml:space="preserve"> NUMPAGES  \* MERGEFORMAT </w:instrText>
-    </w:r>
-    <w:r>
-      <w:fldChar w:fldCharType="separate"/>
-    </w:r>
-    <w:r>
-      <w:rPr>
-        <w:rFonts w:asciiTheme="minorHAnsi" w:hAnsiTheme="minorHAnsi" w:cstheme="minorHAnsi"/>
-        <w:noProof/>
-        <w:sz w:val="22"/>
-        <w:szCs w:val="22"/>
-      </w:rPr>
-      <w:t>3</w:t>
-    </w:r>
-    <w:r>
-      <w:rPr>
-        <w:rFonts w:asciiTheme="minorHAnsi" w:hAnsiTheme="minorHAnsi" w:cstheme="minorHAnsi"/>
-        <w:noProof/>
-        <w:sz w:val="22"/>
-        <w:szCs w:val="22"/>
-      </w:rPr>
-      <w:fldChar w:fldCharType="end"/>
-    </w:r>
+    <w:fldSimple w:instr=" NUMPAGES  \* MERGEFORMAT ">
+      <w:r>
+        <w:rPr>
+          <w:rFonts w:asciiTheme="minorHAnsi" w:hAnsiTheme="minorHAnsi" w:cstheme="minorHAnsi"/>
+          <w:noProof/>
+          <w:sz w:val="22"/>
+          <w:szCs w:val="22"/>
+        </w:rPr>
+        <w:t>3</w:t>
+      </w:r>
+    </w:fldSimple>
   </w:p>
   <w:p>
     <w:pPr>
@@ -1233,33 +1217,17 @@
         <w:szCs w:val="22"/>
       </w:rPr>
     </w:pPr>
-    <w:r>
-      <w:fldChar w:fldCharType="begin"/>
-    </w:r>
-    <w:r>
-      <w:instrText xml:space="preserve"> AUTHOR  \* MERGEFORMAT </w:instrText>
-    </w:r>
-    <w:r>
-      <w:fldChar w:fldCharType="separate"/>
-    </w:r>
-    <w:r>
-      <w:rPr>
-        <w:rFonts w:asciiTheme="minorHAnsi" w:hAnsiTheme="minorHAnsi" w:cstheme="minorHAnsi"/>
-        <w:noProof/>
-        <w:sz w:val="22"/>
-        <w:szCs w:val="22"/>
-      </w:rPr>
-      <w:t>Tim Harrison</w:t>
-    </w:r>
-    <w:r>
-      <w:rPr>
-        <w:rFonts w:asciiTheme="minorHAnsi" w:hAnsiTheme="minorHAnsi" w:cstheme="minorHAnsi"/>
-        <w:noProof/>
-        <w:sz w:val="22"/>
-        <w:szCs w:val="22"/>
-      </w:rPr>
-      <w:fldChar w:fldCharType="end"/>
-    </w:r>
+    <w:fldSimple w:instr=" AUTHOR  \* MERGEFORMAT ">
+      <w:r>
+        <w:rPr>
+          <w:rFonts w:asciiTheme="minorHAnsi" w:hAnsiTheme="minorHAnsi" w:cstheme="minorHAnsi"/>
+          <w:noProof/>
+          <w:sz w:val="22"/>
+          <w:szCs w:val="22"/>
+        </w:rPr>
+        <w:t>Tim Harrison</w:t>
+      </w:r>
+    </w:fldSimple>
     <w:r>
       <w:rPr>
         <w:rFonts w:asciiTheme="minorHAnsi" w:hAnsiTheme="minorHAnsi" w:cstheme="minorHAnsi"/>
@@ -1609,36 +1577,23 @@
       </w:rPr>
       <w:tab/>
     </w:r>
-    <w:r>
-      <w:fldChar w:fldCharType="begin"/>
-    </w:r>
-    <w:r>
-      <w:instrText xml:space="preserve"> FILENAME \* Lower  \* MERGEFORMAT </w:instrText>
-    </w:r>
-    <w:r>
-      <w:fldChar w:fldCharType="separate"/>
-    </w:r>
-    <w:r>
-      <w:rPr>
-        <w:rFonts w:asciiTheme="minorHAnsi" w:hAnsiTheme="minorHAnsi" w:cstheme="minorHAnsi"/>
-        <w:noProof/>
-        <w:sz w:val="22"/>
-        <w:szCs w:val="22"/>
-      </w:rPr>
-      <w:t>system requirements</w:t>
-    </w:r>
-    <w:r>
-      <w:rPr>
-        <w:noProof/>
-      </w:rPr>
-      <w:t>.docx</w:t>
-    </w:r>
-    <w:r>
-      <w:rPr>
-        <w:noProof/>
-      </w:rPr>
-      <w:fldChar w:fldCharType="end"/>
-    </w:r>
+    <w:fldSimple w:instr=" FILENAME \* Lower  \* MERGEFORMAT ">
+      <w:r>
+        <w:rPr>
+          <w:rFonts w:asciiTheme="minorHAnsi" w:hAnsiTheme="minorHAnsi" w:cstheme="minorHAnsi"/>
+          <w:noProof/>
+          <w:sz w:val="22"/>
+          <w:szCs w:val="22"/>
+        </w:rPr>
+        <w:t>system requirements</w:t>
+      </w:r>
+      <w:r>
+        <w:rPr>
+          <w:noProof/>
+        </w:rPr>
+        <w:t>.docx</w:t>
+      </w:r>
+    </w:fldSimple>
   </w:p>
   <w:p>
     <w:pPr>
@@ -8430,7 +8385,7 @@
     <w:charset w:val="00"/>
     <w:family w:val="swiss"/>
     <w:pitch w:val="variable"/>
-    <w:sig w:usb0="E10002FF" w:usb1="4000ACFF" w:usb2="00000009" w:usb3="00000000" w:csb0="0000019F" w:csb1="00000000"/>
+    <w:sig w:usb0="E00002FF" w:usb1="4000ACFF" w:usb2="00000001" w:usb3="00000000" w:csb0="0000019F" w:csb1="00000000"/>
   </w:font>
 </w:fonts>
 </file>
@@ -8462,6 +8417,7 @@
     <w:rsid w:val="00306522"/>
     <w:rsid w:val="003317B8"/>
     <w:rsid w:val="003C2D3C"/>
+    <w:rsid w:val="004240B2"/>
     <w:rsid w:val="004C4CFE"/>
     <w:rsid w:val="004D4564"/>
     <w:rsid w:val="004D5296"/>
@@ -9536,7 +9492,7 @@
 </file>
 
 <file path=customXml/itemProps1.xml><?xml version="1.0" encoding="utf-8"?>
-<ds:datastoreItem xmlns:ds="http://schemas.openxmlformats.org/officeDocument/2006/customXml" ds:itemID="{48B19D1B-4B41-474E-9F0E-2D58C681C952}">
+<ds:datastoreItem xmlns:ds="http://schemas.openxmlformats.org/officeDocument/2006/customXml" ds:itemID="{5C692423-8692-433E-A0AF-879F9EFC0946}">
   <ds:schemaRefs>
     <ds:schemaRef ds:uri="http://schemas.openxmlformats.org/officeDocument/2006/bibliography"/>
   </ds:schemaRefs>

</xml_diff>